<commit_message>
Sp4 updates - remove WSD from templates etc
</commit_message>
<xml_diff>
--- a/support/sp3-marksheet.docx
+++ b/support/sp3-marksheet.docx
@@ -17,7 +17,25 @@
           <w:b/>
           <w:sz w:val="44"/>
         </w:rPr>
-        <w:t>ACW1 SP</w:t>
+        <w:t>A</w:t>
+      </w:r>
+      <w:r>
+        <w:rPr>
+          <w:rFonts w:ascii="Arial" w:hAnsi="Arial" w:cs="Arial"/>
+          <w:b/>
+          <w:sz w:val="44"/>
+        </w:rPr>
+        <w:t xml:space="preserve">ssessment </w:t>
+      </w:r>
+      <w:bookmarkStart w:id="0" w:name="_GoBack"/>
+      <w:bookmarkEnd w:id="0"/>
+      <w:r>
+        <w:rPr>
+          <w:rFonts w:ascii="Arial" w:hAnsi="Arial" w:cs="Arial"/>
+          <w:b/>
+          <w:sz w:val="44"/>
+        </w:rPr>
+        <w:t>1 SP</w:t>
       </w:r>
       <w:r>
         <w:rPr>
@@ -2113,8 +2131,6 @@
                 <w:rFonts w:ascii="Arial" w:hAnsi="Arial" w:cs="Arial"/>
               </w:rPr>
             </w:pPr>
-            <w:bookmarkStart w:id="0" w:name="_GoBack"/>
-            <w:bookmarkEnd w:id="0"/>
           </w:p>
           <w:p>
             <w:pPr>

</xml_diff>